<commit_message>
V0R2: Super y reescrita de Métodos
</commit_message>
<xml_diff>
--- a/plantilla.docx
+++ b/plantilla.docx
@@ -54,8 +54,13 @@
         </w:numPr>
       </w:pPr>
       <w:r>
-        <w:t>Cómo usar la herencia en Java a través de la palabra llave extends</w:t>
-      </w:r>
+        <w:t xml:space="preserve">Cómo usar la herencia en Java a través de la palabra llave </w:t>
+      </w:r>
+      <w:proofErr w:type="spellStart"/>
+      <w:r>
+        <w:t>extends</w:t>
+      </w:r>
+      <w:proofErr w:type="spellEnd"/>
     </w:p>
     <w:p>
       <w:pPr>
@@ -83,7 +88,15 @@
     </w:p>
     <w:p>
       <w:r>
-        <w:t>En la próxima clase veremos más detalles sobre la herencia como la palabra llave super, protected y la sobreescritura de métodos.</w:t>
+        <w:t xml:space="preserve">En la próxima clase veremos más detalles sobre la herencia como la palabra llave super, </w:t>
+      </w:r>
+      <w:proofErr w:type="spellStart"/>
+      <w:r>
+        <w:t>protected</w:t>
+      </w:r>
+      <w:proofErr w:type="spellEnd"/>
+      <w:r>
+        <w:t xml:space="preserve"> y la sobreescritura de métodos.</w:t>
       </w:r>
     </w:p>
     <w:tbl>
@@ -639,6 +652,9 @@
       <w:r>
         <w:t>Super y reescrita de Métodos</w:t>
       </w:r>
+      <w:r>
+        <w:t xml:space="preserve"> (intercambiar modulo 5 con 3)</w:t>
+      </w:r>
     </w:p>
     <w:p>
       <w:pPr>
@@ -648,7 +664,536 @@
           <w:numId w:val="2"/>
         </w:numPr>
       </w:pPr>
-    </w:p>
+      <w:r>
+        <w:t xml:space="preserve"> </w:t>
+      </w:r>
+      <w:r>
+        <w:t xml:space="preserve">que la clase madre es llamada de super o base </w:t>
+      </w:r>
+      <w:proofErr w:type="spellStart"/>
+      <w:r>
+        <w:t>class</w:t>
+      </w:r>
+      <w:proofErr w:type="spellEnd"/>
+      <w:r>
+        <w:t>.</w:t>
+      </w:r>
+    </w:p>
+    <w:p>
+      <w:pPr>
+        <w:pStyle w:val="Prrafodelista"/>
+        <w:numPr>
+          <w:ilvl w:val="0"/>
+          <w:numId w:val="2"/>
+        </w:numPr>
+      </w:pPr>
+      <w:r>
+        <w:t xml:space="preserve">que la clase hija también es llamada de sub </w:t>
+      </w:r>
+      <w:proofErr w:type="spellStart"/>
+      <w:r>
+        <w:t>class</w:t>
+      </w:r>
+      <w:proofErr w:type="spellEnd"/>
+      <w:r>
+        <w:t>.</w:t>
+      </w:r>
+    </w:p>
+    <w:p>
+      <w:pPr>
+        <w:pStyle w:val="Prrafodelista"/>
+        <w:numPr>
+          <w:ilvl w:val="0"/>
+          <w:numId w:val="2"/>
+        </w:numPr>
+      </w:pPr>
+      <w:r>
+        <w:t xml:space="preserve">como aumentar la visibilidad de un miembro (atributo, método) a través de </w:t>
+      </w:r>
+      <w:proofErr w:type="spellStart"/>
+      <w:r>
+        <w:t>protected</w:t>
+      </w:r>
+      <w:proofErr w:type="spellEnd"/>
+      <w:r>
+        <w:t>.</w:t>
+      </w:r>
+    </w:p>
+    <w:p>
+      <w:pPr>
+        <w:pStyle w:val="Prrafodelista"/>
+        <w:numPr>
+          <w:ilvl w:val="0"/>
+          <w:numId w:val="2"/>
+        </w:numPr>
+      </w:pPr>
+      <w:r>
+        <w:t>cómo acceder o llamar un miembro (atributo, método) a través de super.</w:t>
+      </w:r>
+    </w:p>
+    <w:p>
+      <w:pPr>
+        <w:pStyle w:val="Prrafodelista"/>
+        <w:numPr>
+          <w:ilvl w:val="0"/>
+          <w:numId w:val="2"/>
+        </w:numPr>
+      </w:pPr>
+      <w:r>
+        <w:t>cómo redefinir un método a través de la sobreescritura. En la próxima clase veremos un nuevo beneficio de la herencia, el Polimorfismo. ¡Aguarda!</w:t>
+      </w:r>
+    </w:p>
+    <w:tbl>
+      <w:tblPr>
+        <w:tblStyle w:val="Tablaconcuadrcula"/>
+        <w:tblW w:w="0" w:type="auto"/>
+        <w:tblLook w:val="04A0" w:firstRow="1" w:lastRow="0" w:firstColumn="1" w:lastColumn="0" w:noHBand="0" w:noVBand="1"/>
+      </w:tblPr>
+      <w:tblGrid>
+        <w:gridCol w:w="4055"/>
+      </w:tblGrid>
+      <w:tr>
+        <w:tc>
+          <w:tcPr>
+            <w:tcW w:w="4055" w:type="dxa"/>
+          </w:tcPr>
+          <w:p>
+            <w:r>
+              <w:drawing>
+                <wp:inline distT="0" distB="0" distL="0" distR="0" wp14:anchorId="25B209BA" wp14:editId="3A2BF0FF">
+                  <wp:extent cx="2581275" cy="2571115"/>
+                  <wp:effectExtent l="0" t="0" r="9525" b="635"/>
+                  <wp:docPr id="14" name="Imagen 14"/>
+                  <wp:cNvGraphicFramePr>
+                    <a:graphicFrameLocks xmlns:a="http://schemas.openxmlformats.org/drawingml/2006/main" noChangeAspect="1"/>
+                  </wp:cNvGraphicFramePr>
+                  <a:graphic xmlns:a="http://schemas.openxmlformats.org/drawingml/2006/main">
+                    <a:graphicData uri="http://schemas.openxmlformats.org/drawingml/2006/picture">
+                      <pic:pic xmlns:pic="http://schemas.openxmlformats.org/drawingml/2006/picture">
+                        <pic:nvPicPr>
+                          <pic:cNvPr id="1" name=""/>
+                          <pic:cNvPicPr/>
+                        </pic:nvPicPr>
+                        <pic:blipFill>
+                          <a:blip r:embed="rId18"/>
+                          <a:stretch>
+                            <a:fillRect/>
+                          </a:stretch>
+                        </pic:blipFill>
+                        <pic:spPr>
+                          <a:xfrm>
+                            <a:off x="0" y="0"/>
+                            <a:ext cx="2581275" cy="2571115"/>
+                          </a:xfrm>
+                          <a:prstGeom prst="rect">
+                            <a:avLst/>
+                          </a:prstGeom>
+                        </pic:spPr>
+                      </pic:pic>
+                    </a:graphicData>
+                  </a:graphic>
+                </wp:inline>
+              </w:drawing>
+            </w:r>
+          </w:p>
+          <w:p>
+            <w:r>
+              <w:drawing>
+                <wp:inline distT="0" distB="0" distL="0" distR="0" wp14:anchorId="4D1E9137" wp14:editId="28B5BBFB">
+                  <wp:extent cx="2581275" cy="2896235"/>
+                  <wp:effectExtent l="0" t="0" r="9525" b="0"/>
+                  <wp:docPr id="15" name="Imagen 15"/>
+                  <wp:cNvGraphicFramePr>
+                    <a:graphicFrameLocks xmlns:a="http://schemas.openxmlformats.org/drawingml/2006/main" noChangeAspect="1"/>
+                  </wp:cNvGraphicFramePr>
+                  <a:graphic xmlns:a="http://schemas.openxmlformats.org/drawingml/2006/main">
+                    <a:graphicData uri="http://schemas.openxmlformats.org/drawingml/2006/picture">
+                      <pic:pic xmlns:pic="http://schemas.openxmlformats.org/drawingml/2006/picture">
+                        <pic:nvPicPr>
+                          <pic:cNvPr id="1" name=""/>
+                          <pic:cNvPicPr/>
+                        </pic:nvPicPr>
+                        <pic:blipFill>
+                          <a:blip r:embed="rId19"/>
+                          <a:stretch>
+                            <a:fillRect/>
+                          </a:stretch>
+                        </pic:blipFill>
+                        <pic:spPr>
+                          <a:xfrm>
+                            <a:off x="0" y="0"/>
+                            <a:ext cx="2581275" cy="2896235"/>
+                          </a:xfrm>
+                          <a:prstGeom prst="rect">
+                            <a:avLst/>
+                          </a:prstGeom>
+                        </pic:spPr>
+                      </pic:pic>
+                    </a:graphicData>
+                  </a:graphic>
+                </wp:inline>
+              </w:drawing>
+            </w:r>
+          </w:p>
+          <w:p>
+            <w:r>
+              <w:drawing>
+                <wp:inline distT="0" distB="0" distL="0" distR="0" wp14:anchorId="6CF949C8" wp14:editId="32907338">
+                  <wp:extent cx="2581275" cy="1688465"/>
+                  <wp:effectExtent l="0" t="0" r="9525" b="6985"/>
+                  <wp:docPr id="16" name="Imagen 16"/>
+                  <wp:cNvGraphicFramePr>
+                    <a:graphicFrameLocks xmlns:a="http://schemas.openxmlformats.org/drawingml/2006/main" noChangeAspect="1"/>
+                  </wp:cNvGraphicFramePr>
+                  <a:graphic xmlns:a="http://schemas.openxmlformats.org/drawingml/2006/main">
+                    <a:graphicData uri="http://schemas.openxmlformats.org/drawingml/2006/picture">
+                      <pic:pic xmlns:pic="http://schemas.openxmlformats.org/drawingml/2006/picture">
+                        <pic:nvPicPr>
+                          <pic:cNvPr id="1" name=""/>
+                          <pic:cNvPicPr/>
+                        </pic:nvPicPr>
+                        <pic:blipFill>
+                          <a:blip r:embed="rId20"/>
+                          <a:stretch>
+                            <a:fillRect/>
+                          </a:stretch>
+                        </pic:blipFill>
+                        <pic:spPr>
+                          <a:xfrm>
+                            <a:off x="0" y="0"/>
+                            <a:ext cx="2581275" cy="1688465"/>
+                          </a:xfrm>
+                          <a:prstGeom prst="rect">
+                            <a:avLst/>
+                          </a:prstGeom>
+                        </pic:spPr>
+                      </pic:pic>
+                    </a:graphicData>
+                  </a:graphic>
+                </wp:inline>
+              </w:drawing>
+            </w:r>
+          </w:p>
+          <w:p>
+            <w:r>
+              <w:lastRenderedPageBreak/>
+              <w:drawing>
+                <wp:inline distT="0" distB="0" distL="0" distR="0" wp14:anchorId="66C2FD82" wp14:editId="61844ACD">
+                  <wp:extent cx="2581275" cy="1789430"/>
+                  <wp:effectExtent l="0" t="0" r="9525" b="1270"/>
+                  <wp:docPr id="17" name="Imagen 17"/>
+                  <wp:cNvGraphicFramePr>
+                    <a:graphicFrameLocks xmlns:a="http://schemas.openxmlformats.org/drawingml/2006/main" noChangeAspect="1"/>
+                  </wp:cNvGraphicFramePr>
+                  <a:graphic xmlns:a="http://schemas.openxmlformats.org/drawingml/2006/main">
+                    <a:graphicData uri="http://schemas.openxmlformats.org/drawingml/2006/picture">
+                      <pic:pic xmlns:pic="http://schemas.openxmlformats.org/drawingml/2006/picture">
+                        <pic:nvPicPr>
+                          <pic:cNvPr id="1" name=""/>
+                          <pic:cNvPicPr/>
+                        </pic:nvPicPr>
+                        <pic:blipFill>
+                          <a:blip r:embed="rId21"/>
+                          <a:stretch>
+                            <a:fillRect/>
+                          </a:stretch>
+                        </pic:blipFill>
+                        <pic:spPr>
+                          <a:xfrm>
+                            <a:off x="0" y="0"/>
+                            <a:ext cx="2581275" cy="1789430"/>
+                          </a:xfrm>
+                          <a:prstGeom prst="rect">
+                            <a:avLst/>
+                          </a:prstGeom>
+                        </pic:spPr>
+                      </pic:pic>
+                    </a:graphicData>
+                  </a:graphic>
+                </wp:inline>
+              </w:drawing>
+            </w:r>
+          </w:p>
+          <w:p>
+            <w:r>
+              <w:drawing>
+                <wp:inline distT="0" distB="0" distL="0" distR="0" wp14:anchorId="5C67B58E" wp14:editId="11ACE101">
+                  <wp:extent cx="2581275" cy="2717165"/>
+                  <wp:effectExtent l="0" t="0" r="9525" b="6985"/>
+                  <wp:docPr id="18" name="Imagen 18"/>
+                  <wp:cNvGraphicFramePr>
+                    <a:graphicFrameLocks xmlns:a="http://schemas.openxmlformats.org/drawingml/2006/main" noChangeAspect="1"/>
+                  </wp:cNvGraphicFramePr>
+                  <a:graphic xmlns:a="http://schemas.openxmlformats.org/drawingml/2006/main">
+                    <a:graphicData uri="http://schemas.openxmlformats.org/drawingml/2006/picture">
+                      <pic:pic xmlns:pic="http://schemas.openxmlformats.org/drawingml/2006/picture">
+                        <pic:nvPicPr>
+                          <pic:cNvPr id="1" name=""/>
+                          <pic:cNvPicPr/>
+                        </pic:nvPicPr>
+                        <pic:blipFill>
+                          <a:blip r:embed="rId22"/>
+                          <a:stretch>
+                            <a:fillRect/>
+                          </a:stretch>
+                        </pic:blipFill>
+                        <pic:spPr>
+                          <a:xfrm>
+                            <a:off x="0" y="0"/>
+                            <a:ext cx="2581275" cy="2717165"/>
+                          </a:xfrm>
+                          <a:prstGeom prst="rect">
+                            <a:avLst/>
+                          </a:prstGeom>
+                        </pic:spPr>
+                      </pic:pic>
+                    </a:graphicData>
+                  </a:graphic>
+                </wp:inline>
+              </w:drawing>
+            </w:r>
+          </w:p>
+          <w:p>
+            <w:r>
+              <w:drawing>
+                <wp:inline distT="0" distB="0" distL="0" distR="0" wp14:anchorId="1DB87927" wp14:editId="490C93FA">
+                  <wp:extent cx="2581275" cy="1463040"/>
+                  <wp:effectExtent l="0" t="0" r="9525" b="3810"/>
+                  <wp:docPr id="19" name="Imagen 19"/>
+                  <wp:cNvGraphicFramePr>
+                    <a:graphicFrameLocks xmlns:a="http://schemas.openxmlformats.org/drawingml/2006/main" noChangeAspect="1"/>
+                  </wp:cNvGraphicFramePr>
+                  <a:graphic xmlns:a="http://schemas.openxmlformats.org/drawingml/2006/main">
+                    <a:graphicData uri="http://schemas.openxmlformats.org/drawingml/2006/picture">
+                      <pic:pic xmlns:pic="http://schemas.openxmlformats.org/drawingml/2006/picture">
+                        <pic:nvPicPr>
+                          <pic:cNvPr id="1" name=""/>
+                          <pic:cNvPicPr/>
+                        </pic:nvPicPr>
+                        <pic:blipFill>
+                          <a:blip r:embed="rId23"/>
+                          <a:stretch>
+                            <a:fillRect/>
+                          </a:stretch>
+                        </pic:blipFill>
+                        <pic:spPr>
+                          <a:xfrm>
+                            <a:off x="0" y="0"/>
+                            <a:ext cx="2581275" cy="1463040"/>
+                          </a:xfrm>
+                          <a:prstGeom prst="rect">
+                            <a:avLst/>
+                          </a:prstGeom>
+                        </pic:spPr>
+                      </pic:pic>
+                    </a:graphicData>
+                  </a:graphic>
+                </wp:inline>
+              </w:drawing>
+            </w:r>
+          </w:p>
+          <w:p>
+            <w:r>
+              <w:drawing>
+                <wp:inline distT="0" distB="0" distL="0" distR="0" wp14:anchorId="030ED7BC" wp14:editId="6B7706E9">
+                  <wp:extent cx="2581275" cy="909320"/>
+                  <wp:effectExtent l="0" t="0" r="9525" b="5080"/>
+                  <wp:docPr id="20" name="Imagen 20"/>
+                  <wp:cNvGraphicFramePr>
+                    <a:graphicFrameLocks xmlns:a="http://schemas.openxmlformats.org/drawingml/2006/main" noChangeAspect="1"/>
+                  </wp:cNvGraphicFramePr>
+                  <a:graphic xmlns:a="http://schemas.openxmlformats.org/drawingml/2006/main">
+                    <a:graphicData uri="http://schemas.openxmlformats.org/drawingml/2006/picture">
+                      <pic:pic xmlns:pic="http://schemas.openxmlformats.org/drawingml/2006/picture">
+                        <pic:nvPicPr>
+                          <pic:cNvPr id="1" name=""/>
+                          <pic:cNvPicPr/>
+                        </pic:nvPicPr>
+                        <pic:blipFill>
+                          <a:blip r:embed="rId24"/>
+                          <a:stretch>
+                            <a:fillRect/>
+                          </a:stretch>
+                        </pic:blipFill>
+                        <pic:spPr>
+                          <a:xfrm>
+                            <a:off x="0" y="0"/>
+                            <a:ext cx="2581275" cy="909320"/>
+                          </a:xfrm>
+                          <a:prstGeom prst="rect">
+                            <a:avLst/>
+                          </a:prstGeom>
+                        </pic:spPr>
+                      </pic:pic>
+                    </a:graphicData>
+                  </a:graphic>
+                </wp:inline>
+              </w:drawing>
+            </w:r>
+          </w:p>
+          <w:p/>
+          <w:p>
+            <w:r>
+              <w:drawing>
+                <wp:inline distT="0" distB="0" distL="0" distR="0" wp14:anchorId="0D4D2667" wp14:editId="63C6EB7F">
+                  <wp:extent cx="2581275" cy="3324225"/>
+                  <wp:effectExtent l="0" t="0" r="9525" b="9525"/>
+                  <wp:docPr id="21" name="Imagen 21"/>
+                  <wp:cNvGraphicFramePr>
+                    <a:graphicFrameLocks xmlns:a="http://schemas.openxmlformats.org/drawingml/2006/main" noChangeAspect="1"/>
+                  </wp:cNvGraphicFramePr>
+                  <a:graphic xmlns:a="http://schemas.openxmlformats.org/drawingml/2006/main">
+                    <a:graphicData uri="http://schemas.openxmlformats.org/drawingml/2006/picture">
+                      <pic:pic xmlns:pic="http://schemas.openxmlformats.org/drawingml/2006/picture">
+                        <pic:nvPicPr>
+                          <pic:cNvPr id="1" name=""/>
+                          <pic:cNvPicPr/>
+                        </pic:nvPicPr>
+                        <pic:blipFill>
+                          <a:blip r:embed="rId25"/>
+                          <a:stretch>
+                            <a:fillRect/>
+                          </a:stretch>
+                        </pic:blipFill>
+                        <pic:spPr>
+                          <a:xfrm>
+                            <a:off x="0" y="0"/>
+                            <a:ext cx="2581275" cy="3324225"/>
+                          </a:xfrm>
+                          <a:prstGeom prst="rect">
+                            <a:avLst/>
+                          </a:prstGeom>
+                        </pic:spPr>
+                      </pic:pic>
+                    </a:graphicData>
+                  </a:graphic>
+                </wp:inline>
+              </w:drawing>
+            </w:r>
+          </w:p>
+          <w:p>
+            <w:r>
+              <w:drawing>
+                <wp:inline distT="0" distB="0" distL="0" distR="0" wp14:anchorId="59934398" wp14:editId="01950E64">
+                  <wp:extent cx="2581275" cy="752475"/>
+                  <wp:effectExtent l="0" t="0" r="9525" b="9525"/>
+                  <wp:docPr id="22" name="Imagen 22"/>
+                  <wp:cNvGraphicFramePr>
+                    <a:graphicFrameLocks xmlns:a="http://schemas.openxmlformats.org/drawingml/2006/main" noChangeAspect="1"/>
+                  </wp:cNvGraphicFramePr>
+                  <a:graphic xmlns:a="http://schemas.openxmlformats.org/drawingml/2006/main">
+                    <a:graphicData uri="http://schemas.openxmlformats.org/drawingml/2006/picture">
+                      <pic:pic xmlns:pic="http://schemas.openxmlformats.org/drawingml/2006/picture">
+                        <pic:nvPicPr>
+                          <pic:cNvPr id="1" name=""/>
+                          <pic:cNvPicPr/>
+                        </pic:nvPicPr>
+                        <pic:blipFill>
+                          <a:blip r:embed="rId26"/>
+                          <a:stretch>
+                            <a:fillRect/>
+                          </a:stretch>
+                        </pic:blipFill>
+                        <pic:spPr>
+                          <a:xfrm>
+                            <a:off x="0" y="0"/>
+                            <a:ext cx="2581275" cy="752475"/>
+                          </a:xfrm>
+                          <a:prstGeom prst="rect">
+                            <a:avLst/>
+                          </a:prstGeom>
+                        </pic:spPr>
+                      </pic:pic>
+                    </a:graphicData>
+                  </a:graphic>
+                </wp:inline>
+              </w:drawing>
+            </w:r>
+          </w:p>
+          <w:p>
+            <w:r>
+              <w:drawing>
+                <wp:inline distT="0" distB="0" distL="0" distR="0" wp14:anchorId="4C347797" wp14:editId="13DCA73D">
+                  <wp:extent cx="2581275" cy="3103880"/>
+                  <wp:effectExtent l="0" t="0" r="9525" b="1270"/>
+                  <wp:docPr id="23" name="Imagen 23"/>
+                  <wp:cNvGraphicFramePr>
+                    <a:graphicFrameLocks xmlns:a="http://schemas.openxmlformats.org/drawingml/2006/main" noChangeAspect="1"/>
+                  </wp:cNvGraphicFramePr>
+                  <a:graphic xmlns:a="http://schemas.openxmlformats.org/drawingml/2006/main">
+                    <a:graphicData uri="http://schemas.openxmlformats.org/drawingml/2006/picture">
+                      <pic:pic xmlns:pic="http://schemas.openxmlformats.org/drawingml/2006/picture">
+                        <pic:nvPicPr>
+                          <pic:cNvPr id="1" name=""/>
+                          <pic:cNvPicPr/>
+                        </pic:nvPicPr>
+                        <pic:blipFill>
+                          <a:blip r:embed="rId27"/>
+                          <a:stretch>
+                            <a:fillRect/>
+                          </a:stretch>
+                        </pic:blipFill>
+                        <pic:spPr>
+                          <a:xfrm>
+                            <a:off x="0" y="0"/>
+                            <a:ext cx="2581275" cy="3103880"/>
+                          </a:xfrm>
+                          <a:prstGeom prst="rect">
+                            <a:avLst/>
+                          </a:prstGeom>
+                        </pic:spPr>
+                      </pic:pic>
+                    </a:graphicData>
+                  </a:graphic>
+                </wp:inline>
+              </w:drawing>
+            </w:r>
+          </w:p>
+          <w:p>
+            <w:r>
+              <w:lastRenderedPageBreak/>
+              <w:drawing>
+                <wp:inline distT="0" distB="0" distL="0" distR="0" wp14:anchorId="7F69B203" wp14:editId="14DF29CF">
+                  <wp:extent cx="2581275" cy="3153410"/>
+                  <wp:effectExtent l="0" t="0" r="9525" b="8890"/>
+                  <wp:docPr id="24" name="Imagen 24"/>
+                  <wp:cNvGraphicFramePr>
+                    <a:graphicFrameLocks xmlns:a="http://schemas.openxmlformats.org/drawingml/2006/main" noChangeAspect="1"/>
+                  </wp:cNvGraphicFramePr>
+                  <a:graphic xmlns:a="http://schemas.openxmlformats.org/drawingml/2006/main">
+                    <a:graphicData uri="http://schemas.openxmlformats.org/drawingml/2006/picture">
+                      <pic:pic xmlns:pic="http://schemas.openxmlformats.org/drawingml/2006/picture">
+                        <pic:nvPicPr>
+                          <pic:cNvPr id="1" name=""/>
+                          <pic:cNvPicPr/>
+                        </pic:nvPicPr>
+                        <pic:blipFill>
+                          <a:blip r:embed="rId28"/>
+                          <a:stretch>
+                            <a:fillRect/>
+                          </a:stretch>
+                        </pic:blipFill>
+                        <pic:spPr>
+                          <a:xfrm>
+                            <a:off x="0" y="0"/>
+                            <a:ext cx="2581275" cy="3153410"/>
+                          </a:xfrm>
+                          <a:prstGeom prst="rect">
+                            <a:avLst/>
+                          </a:prstGeom>
+                        </pic:spPr>
+                      </pic:pic>
+                    </a:graphicData>
+                  </a:graphic>
+                </wp:inline>
+              </w:drawing>
+            </w:r>
+          </w:p>
+          <w:p/>
+        </w:tc>
+      </w:tr>
+    </w:tbl>
+    <w:p/>
     <w:p>
       <w:pPr>
         <w:pStyle w:val="Ttulo2"/>
@@ -813,8 +1358,25 @@
           <w:numId w:val="2"/>
         </w:numPr>
       </w:pPr>
-      <w:r>
-        <w:t>Extends: extiende clases a otros grupos de datos</w:t>
+      <w:proofErr w:type="spellStart"/>
+      <w:r>
+        <w:t>Extends</w:t>
+      </w:r>
+      <w:proofErr w:type="spellEnd"/>
+      <w:r>
+        <w:t>: extiende clases a otros grupos de datos</w:t>
+      </w:r>
+    </w:p>
+    <w:p>
+      <w:pPr>
+        <w:pStyle w:val="Prrafodelista"/>
+        <w:numPr>
+          <w:ilvl w:val="0"/>
+          <w:numId w:val="2"/>
+        </w:numPr>
+      </w:pPr>
+      <w:r>
+        <w:t>Super: da acceso a los métodos de la clase padre</w:t>
       </w:r>
     </w:p>
     <w:p>
@@ -827,6 +1389,37 @@
       </w:pPr>
       <w:r>
         <w:t>Vocabulario:</w:t>
+      </w:r>
+    </w:p>
+    <w:p>
+      <w:pPr>
+        <w:pStyle w:val="Prrafodelista"/>
+        <w:numPr>
+          <w:ilvl w:val="0"/>
+          <w:numId w:val="2"/>
+        </w:numPr>
+      </w:pPr>
+      <w:proofErr w:type="spellStart"/>
+      <w:proofErr w:type="gramStart"/>
+      <w:r>
+        <w:t>Sobre-escritura</w:t>
+      </w:r>
+      <w:proofErr w:type="spellEnd"/>
+      <w:proofErr w:type="gramEnd"/>
+      <w:r>
+        <w:t xml:space="preserve"> de método:</w:t>
+      </w:r>
+    </w:p>
+    <w:p>
+      <w:pPr>
+        <w:pStyle w:val="Prrafodelista"/>
+        <w:numPr>
+          <w:ilvl w:val="0"/>
+          <w:numId w:val="2"/>
+        </w:numPr>
+      </w:pPr>
+      <w:r>
+        <w:t>paquete</w:t>
       </w:r>
     </w:p>
     <w:p/>
@@ -958,7 +1551,7 @@
   <w:abstractNum w:abstractNumId="1" w15:restartNumberingAfterBreak="0">
     <w:nsid w:val="75714B8C"/>
     <w:multiLevelType w:val="hybridMultilevel"/>
-    <w:tmpl w:val="F5CAD34C"/>
+    <w:tmpl w:val="A09E5348"/>
     <w:lvl w:ilvl="0" w:tplc="340A0001">
       <w:start w:val="1"/>
       <w:numFmt w:val="bullet"/>

</xml_diff>

<commit_message>
V0R5: Clases y metodos abstractos
</commit_message>
<xml_diff>
--- a/plantilla.docx
+++ b/plantilla.docx
@@ -54,8 +54,13 @@
         </w:numPr>
       </w:pPr>
       <w:r>
-        <w:t>Cómo usar la herencia en Java a través de la palabra llave extends</w:t>
-      </w:r>
+        <w:t xml:space="preserve">Cómo usar la herencia en Java a través de la palabra llave </w:t>
+      </w:r>
+      <w:proofErr w:type="spellStart"/>
+      <w:r>
+        <w:t>extends</w:t>
+      </w:r>
+      <w:proofErr w:type="spellEnd"/>
     </w:p>
     <w:p>
       <w:pPr>
@@ -83,7 +88,15 @@
     </w:p>
     <w:p>
       <w:r>
-        <w:t>En la próxima clase veremos más detalles sobre la herencia como la palabra llave super, protected y la sobreescritura de métodos.</w:t>
+        <w:t xml:space="preserve">En la próxima clase veremos más detalles sobre la herencia como la palabra llave super, </w:t>
+      </w:r>
+      <w:proofErr w:type="spellStart"/>
+      <w:r>
+        <w:t>protected</w:t>
+      </w:r>
+      <w:proofErr w:type="spellEnd"/>
+      <w:r>
+        <w:t xml:space="preserve"> y la sobreescritura de métodos.</w:t>
       </w:r>
     </w:p>
     <w:tbl>
@@ -655,7 +668,15 @@
         <w:t xml:space="preserve"> </w:t>
       </w:r>
       <w:r>
-        <w:t>que la clase madre es llamada de super o base class.</w:t>
+        <w:t xml:space="preserve">que la clase madre es llamada de super o base </w:t>
+      </w:r>
+      <w:proofErr w:type="spellStart"/>
+      <w:r>
+        <w:t>class</w:t>
+      </w:r>
+      <w:proofErr w:type="spellEnd"/>
+      <w:r>
+        <w:t>.</w:t>
       </w:r>
     </w:p>
     <w:p>
@@ -667,7 +688,15 @@
         </w:numPr>
       </w:pPr>
       <w:r>
-        <w:t>que la clase hija también es llamada de sub class.</w:t>
+        <w:t xml:space="preserve">que la clase hija también es llamada de sub </w:t>
+      </w:r>
+      <w:proofErr w:type="spellStart"/>
+      <w:r>
+        <w:t>class</w:t>
+      </w:r>
+      <w:proofErr w:type="spellEnd"/>
+      <w:r>
+        <w:t>.</w:t>
       </w:r>
     </w:p>
     <w:p>
@@ -679,7 +708,15 @@
         </w:numPr>
       </w:pPr>
       <w:r>
-        <w:t>como aumentar la visibilidad de un miembro (atributo, método) a través de protected.</w:t>
+        <w:t xml:space="preserve">como aumentar la visibilidad de un miembro (atributo, método) a través de </w:t>
+      </w:r>
+      <w:proofErr w:type="spellStart"/>
+      <w:r>
+        <w:t>protected</w:t>
+      </w:r>
+      <w:proofErr w:type="spellEnd"/>
+      <w:r>
+        <w:t>.</w:t>
       </w:r>
     </w:p>
     <w:p>
@@ -1662,6 +1699,754 @@
     </w:p>
     <w:p>
       <w:pPr>
+        <w:ind w:left="360"/>
+      </w:pPr>
+      <w:r>
+        <w:t>En esta clase, vimos:</w:t>
+      </w:r>
+    </w:p>
+    <w:p>
+      <w:pPr>
+        <w:pStyle w:val="Prrafodelista"/>
+        <w:numPr>
+          <w:ilvl w:val="0"/>
+          <w:numId w:val="5"/>
+        </w:numPr>
+      </w:pPr>
+      <w:r>
+        <w:t>Conceptos de herencia, constructores y polimorfismo</w:t>
+      </w:r>
+    </w:p>
+    <w:p>
+      <w:pPr>
+        <w:pStyle w:val="Prrafodelista"/>
+        <w:numPr>
+          <w:ilvl w:val="0"/>
+          <w:numId w:val="5"/>
+        </w:numPr>
+      </w:pPr>
+      <w:r>
+        <w:t>Usando la anotación @Override</w:t>
+      </w:r>
+    </w:p>
+    <w:p>
+      <w:pPr>
+        <w:pStyle w:val="Prrafodelista"/>
+        <w:numPr>
+          <w:ilvl w:val="0"/>
+          <w:numId w:val="5"/>
+        </w:numPr>
+      </w:pPr>
+      <w:r>
+        <w:t>Los constructores no se heredan</w:t>
+      </w:r>
+    </w:p>
+    <w:p>
+      <w:pPr>
+        <w:pStyle w:val="Prrafodelista"/>
+        <w:numPr>
+          <w:ilvl w:val="0"/>
+          <w:numId w:val="5"/>
+        </w:numPr>
+      </w:pPr>
+      <w:r>
+        <w:t xml:space="preserve">Se puede llamar a un constructor de clase madre mediante </w:t>
+      </w:r>
+      <w:proofErr w:type="gramStart"/>
+      <w:r>
+        <w:t>super(</w:t>
+      </w:r>
+      <w:proofErr w:type="gramEnd"/>
+      <w:r>
+        <w:t>)</w:t>
+      </w:r>
+    </w:p>
+    <w:p>
+      <w:pPr>
+        <w:ind w:left="360"/>
+      </w:pPr>
+      <w:r>
+        <w:t>¡En el siguiente vídeo hablaremos sobre cómo se comportan las clases y métodos abstractos! Espere :)</w:t>
+      </w:r>
+    </w:p>
+    <w:tbl>
+      <w:tblPr>
+        <w:tblStyle w:val="Tablaconcuadrcula"/>
+        <w:tblW w:w="0" w:type="auto"/>
+        <w:tblLook w:val="04A0" w:firstRow="1" w:lastRow="0" w:firstColumn="1" w:lastColumn="0" w:noHBand="0" w:noVBand="1"/>
+      </w:tblPr>
+      <w:tblGrid>
+        <w:gridCol w:w="4055"/>
+      </w:tblGrid>
+      <w:tr>
+        <w:tc>
+          <w:tcPr>
+            <w:tcW w:w="4055" w:type="dxa"/>
+          </w:tcPr>
+          <w:p>
+            <w:r>
+              <w:drawing>
+                <wp:inline distT="0" distB="0" distL="0" distR="0" wp14:anchorId="2F6249BE" wp14:editId="68B3BFE2">
+                  <wp:extent cx="2581275" cy="2032635"/>
+                  <wp:effectExtent l="0" t="0" r="9525" b="5715"/>
+                  <wp:docPr id="36" name="Imagen 36"/>
+                  <wp:cNvGraphicFramePr>
+                    <a:graphicFrameLocks xmlns:a="http://schemas.openxmlformats.org/drawingml/2006/main" noChangeAspect="1"/>
+                  </wp:cNvGraphicFramePr>
+                  <a:graphic xmlns:a="http://schemas.openxmlformats.org/drawingml/2006/main">
+                    <a:graphicData uri="http://schemas.openxmlformats.org/drawingml/2006/picture">
+                      <pic:pic xmlns:pic="http://schemas.openxmlformats.org/drawingml/2006/picture">
+                        <pic:nvPicPr>
+                          <pic:cNvPr id="1" name=""/>
+                          <pic:cNvPicPr/>
+                        </pic:nvPicPr>
+                        <pic:blipFill>
+                          <a:blip r:embed="rId39"/>
+                          <a:stretch>
+                            <a:fillRect/>
+                          </a:stretch>
+                        </pic:blipFill>
+                        <pic:spPr>
+                          <a:xfrm>
+                            <a:off x="0" y="0"/>
+                            <a:ext cx="2581275" cy="2032635"/>
+                          </a:xfrm>
+                          <a:prstGeom prst="rect">
+                            <a:avLst/>
+                          </a:prstGeom>
+                        </pic:spPr>
+                      </pic:pic>
+                    </a:graphicData>
+                  </a:graphic>
+                </wp:inline>
+              </w:drawing>
+            </w:r>
+          </w:p>
+          <w:p>
+            <w:r>
+              <w:drawing>
+                <wp:inline distT="0" distB="0" distL="0" distR="0" wp14:anchorId="5CAE9B02" wp14:editId="317D7B69">
+                  <wp:extent cx="2581275" cy="2106930"/>
+                  <wp:effectExtent l="0" t="0" r="9525" b="7620"/>
+                  <wp:docPr id="37" name="Imagen 37"/>
+                  <wp:cNvGraphicFramePr>
+                    <a:graphicFrameLocks xmlns:a="http://schemas.openxmlformats.org/drawingml/2006/main" noChangeAspect="1"/>
+                  </wp:cNvGraphicFramePr>
+                  <a:graphic xmlns:a="http://schemas.openxmlformats.org/drawingml/2006/main">
+                    <a:graphicData uri="http://schemas.openxmlformats.org/drawingml/2006/picture">
+                      <pic:pic xmlns:pic="http://schemas.openxmlformats.org/drawingml/2006/picture">
+                        <pic:nvPicPr>
+                          <pic:cNvPr id="1" name=""/>
+                          <pic:cNvPicPr/>
+                        </pic:nvPicPr>
+                        <pic:blipFill>
+                          <a:blip r:embed="rId40"/>
+                          <a:stretch>
+                            <a:fillRect/>
+                          </a:stretch>
+                        </pic:blipFill>
+                        <pic:spPr>
+                          <a:xfrm>
+                            <a:off x="0" y="0"/>
+                            <a:ext cx="2581275" cy="2106930"/>
+                          </a:xfrm>
+                          <a:prstGeom prst="rect">
+                            <a:avLst/>
+                          </a:prstGeom>
+                        </pic:spPr>
+                      </pic:pic>
+                    </a:graphicData>
+                  </a:graphic>
+                </wp:inline>
+              </w:drawing>
+            </w:r>
+          </w:p>
+          <w:p>
+            <w:r>
+              <w:drawing>
+                <wp:inline distT="0" distB="0" distL="0" distR="0" wp14:anchorId="60A17D12" wp14:editId="2E47FC7F">
+                  <wp:extent cx="2581275" cy="1607820"/>
+                  <wp:effectExtent l="0" t="0" r="9525" b="0"/>
+                  <wp:docPr id="38" name="Imagen 38"/>
+                  <wp:cNvGraphicFramePr>
+                    <a:graphicFrameLocks xmlns:a="http://schemas.openxmlformats.org/drawingml/2006/main" noChangeAspect="1"/>
+                  </wp:cNvGraphicFramePr>
+                  <a:graphic xmlns:a="http://schemas.openxmlformats.org/drawingml/2006/main">
+                    <a:graphicData uri="http://schemas.openxmlformats.org/drawingml/2006/picture">
+                      <pic:pic xmlns:pic="http://schemas.openxmlformats.org/drawingml/2006/picture">
+                        <pic:nvPicPr>
+                          <pic:cNvPr id="1" name=""/>
+                          <pic:cNvPicPr/>
+                        </pic:nvPicPr>
+                        <pic:blipFill>
+                          <a:blip r:embed="rId41"/>
+                          <a:stretch>
+                            <a:fillRect/>
+                          </a:stretch>
+                        </pic:blipFill>
+                        <pic:spPr>
+                          <a:xfrm>
+                            <a:off x="0" y="0"/>
+                            <a:ext cx="2581275" cy="1607820"/>
+                          </a:xfrm>
+                          <a:prstGeom prst="rect">
+                            <a:avLst/>
+                          </a:prstGeom>
+                        </pic:spPr>
+                      </pic:pic>
+                    </a:graphicData>
+                  </a:graphic>
+                </wp:inline>
+              </w:drawing>
+            </w:r>
+          </w:p>
+          <w:p>
+            <w:r>
+              <w:lastRenderedPageBreak/>
+              <w:drawing>
+                <wp:inline distT="0" distB="0" distL="0" distR="0" wp14:anchorId="0AF87D50" wp14:editId="79EC236D">
+                  <wp:extent cx="2581275" cy="3101340"/>
+                  <wp:effectExtent l="0" t="0" r="9525" b="3810"/>
+                  <wp:docPr id="39" name="Imagen 39"/>
+                  <wp:cNvGraphicFramePr>
+                    <a:graphicFrameLocks xmlns:a="http://schemas.openxmlformats.org/drawingml/2006/main" noChangeAspect="1"/>
+                  </wp:cNvGraphicFramePr>
+                  <a:graphic xmlns:a="http://schemas.openxmlformats.org/drawingml/2006/main">
+                    <a:graphicData uri="http://schemas.openxmlformats.org/drawingml/2006/picture">
+                      <pic:pic xmlns:pic="http://schemas.openxmlformats.org/drawingml/2006/picture">
+                        <pic:nvPicPr>
+                          <pic:cNvPr id="1" name=""/>
+                          <pic:cNvPicPr/>
+                        </pic:nvPicPr>
+                        <pic:blipFill>
+                          <a:blip r:embed="rId42"/>
+                          <a:stretch>
+                            <a:fillRect/>
+                          </a:stretch>
+                        </pic:blipFill>
+                        <pic:spPr>
+                          <a:xfrm>
+                            <a:off x="0" y="0"/>
+                            <a:ext cx="2581275" cy="3101340"/>
+                          </a:xfrm>
+                          <a:prstGeom prst="rect">
+                            <a:avLst/>
+                          </a:prstGeom>
+                        </pic:spPr>
+                      </pic:pic>
+                    </a:graphicData>
+                  </a:graphic>
+                </wp:inline>
+              </w:drawing>
+            </w:r>
+          </w:p>
+          <w:p>
+            <w:r>
+              <w:drawing>
+                <wp:inline distT="0" distB="0" distL="0" distR="0" wp14:anchorId="248AC8E1" wp14:editId="7B49196E">
+                  <wp:extent cx="2581275" cy="2784475"/>
+                  <wp:effectExtent l="0" t="0" r="9525" b="0"/>
+                  <wp:docPr id="40" name="Imagen 40"/>
+                  <wp:cNvGraphicFramePr>
+                    <a:graphicFrameLocks xmlns:a="http://schemas.openxmlformats.org/drawingml/2006/main" noChangeAspect="1"/>
+                  </wp:cNvGraphicFramePr>
+                  <a:graphic xmlns:a="http://schemas.openxmlformats.org/drawingml/2006/main">
+                    <a:graphicData uri="http://schemas.openxmlformats.org/drawingml/2006/picture">
+                      <pic:pic xmlns:pic="http://schemas.openxmlformats.org/drawingml/2006/picture">
+                        <pic:nvPicPr>
+                          <pic:cNvPr id="1" name=""/>
+                          <pic:cNvPicPr/>
+                        </pic:nvPicPr>
+                        <pic:blipFill>
+                          <a:blip r:embed="rId43"/>
+                          <a:stretch>
+                            <a:fillRect/>
+                          </a:stretch>
+                        </pic:blipFill>
+                        <pic:spPr>
+                          <a:xfrm>
+                            <a:off x="0" y="0"/>
+                            <a:ext cx="2581275" cy="2784475"/>
+                          </a:xfrm>
+                          <a:prstGeom prst="rect">
+                            <a:avLst/>
+                          </a:prstGeom>
+                        </pic:spPr>
+                      </pic:pic>
+                    </a:graphicData>
+                  </a:graphic>
+                </wp:inline>
+              </w:drawing>
+            </w:r>
+          </w:p>
+          <w:p>
+            <w:r>
+              <w:drawing>
+                <wp:inline distT="0" distB="0" distL="0" distR="0" wp14:anchorId="0C436988" wp14:editId="11343910">
+                  <wp:extent cx="2581275" cy="2892425"/>
+                  <wp:effectExtent l="0" t="0" r="9525" b="3175"/>
+                  <wp:docPr id="41" name="Imagen 41"/>
+                  <wp:cNvGraphicFramePr>
+                    <a:graphicFrameLocks xmlns:a="http://schemas.openxmlformats.org/drawingml/2006/main" noChangeAspect="1"/>
+                  </wp:cNvGraphicFramePr>
+                  <a:graphic xmlns:a="http://schemas.openxmlformats.org/drawingml/2006/main">
+                    <a:graphicData uri="http://schemas.openxmlformats.org/drawingml/2006/picture">
+                      <pic:pic xmlns:pic="http://schemas.openxmlformats.org/drawingml/2006/picture">
+                        <pic:nvPicPr>
+                          <pic:cNvPr id="1" name=""/>
+                          <pic:cNvPicPr/>
+                        </pic:nvPicPr>
+                        <pic:blipFill>
+                          <a:blip r:embed="rId44"/>
+                          <a:stretch>
+                            <a:fillRect/>
+                          </a:stretch>
+                        </pic:blipFill>
+                        <pic:spPr>
+                          <a:xfrm>
+                            <a:off x="0" y="0"/>
+                            <a:ext cx="2581275" cy="2892425"/>
+                          </a:xfrm>
+                          <a:prstGeom prst="rect">
+                            <a:avLst/>
+                          </a:prstGeom>
+                        </pic:spPr>
+                      </pic:pic>
+                    </a:graphicData>
+                  </a:graphic>
+                </wp:inline>
+              </w:drawing>
+            </w:r>
+          </w:p>
+          <w:p>
+            <w:r>
+              <w:drawing>
+                <wp:inline distT="0" distB="0" distL="0" distR="0" wp14:anchorId="300F33C8" wp14:editId="52425719">
+                  <wp:extent cx="2581275" cy="1119505"/>
+                  <wp:effectExtent l="0" t="0" r="9525" b="4445"/>
+                  <wp:docPr id="42" name="Imagen 42"/>
+                  <wp:cNvGraphicFramePr>
+                    <a:graphicFrameLocks xmlns:a="http://schemas.openxmlformats.org/drawingml/2006/main" noChangeAspect="1"/>
+                  </wp:cNvGraphicFramePr>
+                  <a:graphic xmlns:a="http://schemas.openxmlformats.org/drawingml/2006/main">
+                    <a:graphicData uri="http://schemas.openxmlformats.org/drawingml/2006/picture">
+                      <pic:pic xmlns:pic="http://schemas.openxmlformats.org/drawingml/2006/picture">
+                        <pic:nvPicPr>
+                          <pic:cNvPr id="1" name=""/>
+                          <pic:cNvPicPr/>
+                        </pic:nvPicPr>
+                        <pic:blipFill>
+                          <a:blip r:embed="rId45"/>
+                          <a:stretch>
+                            <a:fillRect/>
+                          </a:stretch>
+                        </pic:blipFill>
+                        <pic:spPr>
+                          <a:xfrm>
+                            <a:off x="0" y="0"/>
+                            <a:ext cx="2581275" cy="1119505"/>
+                          </a:xfrm>
+                          <a:prstGeom prst="rect">
+                            <a:avLst/>
+                          </a:prstGeom>
+                        </pic:spPr>
+                      </pic:pic>
+                    </a:graphicData>
+                  </a:graphic>
+                </wp:inline>
+              </w:drawing>
+            </w:r>
+          </w:p>
+        </w:tc>
+      </w:tr>
+    </w:tbl>
+    <w:p/>
+    <w:p/>
+    <w:p>
+      <w:pPr>
+        <w:pStyle w:val="Ttulo2"/>
+        <w:numPr>
+          <w:ilvl w:val="0"/>
+          <w:numId w:val="1"/>
+        </w:numPr>
+      </w:pPr>
+      <w:r>
+        <w:t>Conclusión 5:</w:t>
+      </w:r>
+      <w:r>
+        <w:t xml:space="preserve"> Clases y métodos abstractos</w:t>
+      </w:r>
+    </w:p>
+    <w:p>
+      <w:r>
+        <w:t>En esta clase aprendimos:</w:t>
+      </w:r>
+    </w:p>
+    <w:p/>
+    <w:p>
+      <w:pPr>
+        <w:pStyle w:val="Prrafodelista"/>
+        <w:numPr>
+          <w:ilvl w:val="0"/>
+          <w:numId w:val="6"/>
+        </w:numPr>
+      </w:pPr>
+      <w:r>
+        <w:t>Qué son las clases abstractas</w:t>
+      </w:r>
+    </w:p>
+    <w:p>
+      <w:pPr>
+        <w:pStyle w:val="Prrafodelista"/>
+        <w:numPr>
+          <w:ilvl w:val="0"/>
+          <w:numId w:val="6"/>
+        </w:numPr>
+      </w:pPr>
+      <w:r>
+        <w:t>Para qué sirven las clases abstractas</w:t>
+      </w:r>
+    </w:p>
+    <w:p>
+      <w:pPr>
+        <w:pStyle w:val="Prrafodelista"/>
+        <w:numPr>
+          <w:ilvl w:val="0"/>
+          <w:numId w:val="6"/>
+        </w:numPr>
+      </w:pPr>
+      <w:r>
+        <w:t>Qué son los métodos abstractos</w:t>
+      </w:r>
+    </w:p>
+    <w:p>
+      <w:pPr>
+        <w:pStyle w:val="Prrafodelista"/>
+        <w:numPr>
+          <w:ilvl w:val="0"/>
+          <w:numId w:val="6"/>
+        </w:numPr>
+      </w:pPr>
+      <w:r>
+        <w:t>Para qué sirven los métodos abstractos</w:t>
+      </w:r>
+    </w:p>
+    <w:p>
+      <w:r>
+        <w:t>¡En la siguiente clase veremos sobre el uso de interfaces!</w:t>
+      </w:r>
+    </w:p>
+    <w:tbl>
+      <w:tblPr>
+        <w:tblStyle w:val="Tablaconcuadrcula"/>
+        <w:tblW w:w="0" w:type="auto"/>
+        <w:tblLook w:val="04A0" w:firstRow="1" w:lastRow="0" w:firstColumn="1" w:lastColumn="0" w:noHBand="0" w:noVBand="1"/>
+      </w:tblPr>
+      <w:tblGrid>
+        <w:gridCol w:w="4055"/>
+      </w:tblGrid>
+      <w:tr>
+        <w:tc>
+          <w:tcPr>
+            <w:tcW w:w="4055" w:type="dxa"/>
+          </w:tcPr>
+          <w:p>
+            <w:r>
+              <w:lastRenderedPageBreak/>
+              <w:drawing>
+                <wp:inline distT="0" distB="0" distL="0" distR="0" wp14:anchorId="4AA96F2D" wp14:editId="611AFFDD">
+                  <wp:extent cx="2581275" cy="2680970"/>
+                  <wp:effectExtent l="0" t="0" r="9525" b="5080"/>
+                  <wp:docPr id="43" name="Imagen 43"/>
+                  <wp:cNvGraphicFramePr>
+                    <a:graphicFrameLocks xmlns:a="http://schemas.openxmlformats.org/drawingml/2006/main" noChangeAspect="1"/>
+                  </wp:cNvGraphicFramePr>
+                  <a:graphic xmlns:a="http://schemas.openxmlformats.org/drawingml/2006/main">
+                    <a:graphicData uri="http://schemas.openxmlformats.org/drawingml/2006/picture">
+                      <pic:pic xmlns:pic="http://schemas.openxmlformats.org/drawingml/2006/picture">
+                        <pic:nvPicPr>
+                          <pic:cNvPr id="1" name=""/>
+                          <pic:cNvPicPr/>
+                        </pic:nvPicPr>
+                        <pic:blipFill>
+                          <a:blip r:embed="rId46"/>
+                          <a:stretch>
+                            <a:fillRect/>
+                          </a:stretch>
+                        </pic:blipFill>
+                        <pic:spPr>
+                          <a:xfrm>
+                            <a:off x="0" y="0"/>
+                            <a:ext cx="2581275" cy="2680970"/>
+                          </a:xfrm>
+                          <a:prstGeom prst="rect">
+                            <a:avLst/>
+                          </a:prstGeom>
+                        </pic:spPr>
+                      </pic:pic>
+                    </a:graphicData>
+                  </a:graphic>
+                </wp:inline>
+              </w:drawing>
+            </w:r>
+          </w:p>
+          <w:p>
+            <w:r>
+              <w:drawing>
+                <wp:inline distT="0" distB="0" distL="0" distR="0" wp14:anchorId="13455A2D" wp14:editId="66A1192E">
+                  <wp:extent cx="2581275" cy="2127885"/>
+                  <wp:effectExtent l="0" t="0" r="9525" b="5715"/>
+                  <wp:docPr id="44" name="Imagen 44"/>
+                  <wp:cNvGraphicFramePr>
+                    <a:graphicFrameLocks xmlns:a="http://schemas.openxmlformats.org/drawingml/2006/main" noChangeAspect="1"/>
+                  </wp:cNvGraphicFramePr>
+                  <a:graphic xmlns:a="http://schemas.openxmlformats.org/drawingml/2006/main">
+                    <a:graphicData uri="http://schemas.openxmlformats.org/drawingml/2006/picture">
+                      <pic:pic xmlns:pic="http://schemas.openxmlformats.org/drawingml/2006/picture">
+                        <pic:nvPicPr>
+                          <pic:cNvPr id="1" name=""/>
+                          <pic:cNvPicPr/>
+                        </pic:nvPicPr>
+                        <pic:blipFill>
+                          <a:blip r:embed="rId47"/>
+                          <a:stretch>
+                            <a:fillRect/>
+                          </a:stretch>
+                        </pic:blipFill>
+                        <pic:spPr>
+                          <a:xfrm>
+                            <a:off x="0" y="0"/>
+                            <a:ext cx="2581275" cy="2127885"/>
+                          </a:xfrm>
+                          <a:prstGeom prst="rect">
+                            <a:avLst/>
+                          </a:prstGeom>
+                        </pic:spPr>
+                      </pic:pic>
+                    </a:graphicData>
+                  </a:graphic>
+                </wp:inline>
+              </w:drawing>
+            </w:r>
+          </w:p>
+          <w:p>
+            <w:r>
+              <w:drawing>
+                <wp:inline distT="0" distB="0" distL="0" distR="0" wp14:anchorId="70FA8157" wp14:editId="5540D726">
+                  <wp:extent cx="2581275" cy="2360295"/>
+                  <wp:effectExtent l="0" t="0" r="9525" b="1905"/>
+                  <wp:docPr id="45" name="Imagen 45"/>
+                  <wp:cNvGraphicFramePr>
+                    <a:graphicFrameLocks xmlns:a="http://schemas.openxmlformats.org/drawingml/2006/main" noChangeAspect="1"/>
+                  </wp:cNvGraphicFramePr>
+                  <a:graphic xmlns:a="http://schemas.openxmlformats.org/drawingml/2006/main">
+                    <a:graphicData uri="http://schemas.openxmlformats.org/drawingml/2006/picture">
+                      <pic:pic xmlns:pic="http://schemas.openxmlformats.org/drawingml/2006/picture">
+                        <pic:nvPicPr>
+                          <pic:cNvPr id="1" name=""/>
+                          <pic:cNvPicPr/>
+                        </pic:nvPicPr>
+                        <pic:blipFill>
+                          <a:blip r:embed="rId48"/>
+                          <a:stretch>
+                            <a:fillRect/>
+                          </a:stretch>
+                        </pic:blipFill>
+                        <pic:spPr>
+                          <a:xfrm>
+                            <a:off x="0" y="0"/>
+                            <a:ext cx="2581275" cy="2360295"/>
+                          </a:xfrm>
+                          <a:prstGeom prst="rect">
+                            <a:avLst/>
+                          </a:prstGeom>
+                        </pic:spPr>
+                      </pic:pic>
+                    </a:graphicData>
+                  </a:graphic>
+                </wp:inline>
+              </w:drawing>
+            </w:r>
+          </w:p>
+          <w:p>
+            <w:r>
+              <w:drawing>
+                <wp:inline distT="0" distB="0" distL="0" distR="0" wp14:anchorId="4308E447" wp14:editId="472A5F1E">
+                  <wp:extent cx="2581275" cy="2506345"/>
+                  <wp:effectExtent l="0" t="0" r="9525" b="8255"/>
+                  <wp:docPr id="46" name="Imagen 46"/>
+                  <wp:cNvGraphicFramePr>
+                    <a:graphicFrameLocks xmlns:a="http://schemas.openxmlformats.org/drawingml/2006/main" noChangeAspect="1"/>
+                  </wp:cNvGraphicFramePr>
+                  <a:graphic xmlns:a="http://schemas.openxmlformats.org/drawingml/2006/main">
+                    <a:graphicData uri="http://schemas.openxmlformats.org/drawingml/2006/picture">
+                      <pic:pic xmlns:pic="http://schemas.openxmlformats.org/drawingml/2006/picture">
+                        <pic:nvPicPr>
+                          <pic:cNvPr id="1" name=""/>
+                          <pic:cNvPicPr/>
+                        </pic:nvPicPr>
+                        <pic:blipFill>
+                          <a:blip r:embed="rId49"/>
+                          <a:stretch>
+                            <a:fillRect/>
+                          </a:stretch>
+                        </pic:blipFill>
+                        <pic:spPr>
+                          <a:xfrm>
+                            <a:off x="0" y="0"/>
+                            <a:ext cx="2581275" cy="2506345"/>
+                          </a:xfrm>
+                          <a:prstGeom prst="rect">
+                            <a:avLst/>
+                          </a:prstGeom>
+                        </pic:spPr>
+                      </pic:pic>
+                    </a:graphicData>
+                  </a:graphic>
+                </wp:inline>
+              </w:drawing>
+            </w:r>
+          </w:p>
+          <w:p>
+            <w:r>
+              <w:drawing>
+                <wp:inline distT="0" distB="0" distL="0" distR="0" wp14:anchorId="5B19AEF4" wp14:editId="0359B790">
+                  <wp:extent cx="2581275" cy="1054735"/>
+                  <wp:effectExtent l="0" t="0" r="9525" b="0"/>
+                  <wp:docPr id="47" name="Imagen 47"/>
+                  <wp:cNvGraphicFramePr>
+                    <a:graphicFrameLocks xmlns:a="http://schemas.openxmlformats.org/drawingml/2006/main" noChangeAspect="1"/>
+                  </wp:cNvGraphicFramePr>
+                  <a:graphic xmlns:a="http://schemas.openxmlformats.org/drawingml/2006/main">
+                    <a:graphicData uri="http://schemas.openxmlformats.org/drawingml/2006/picture">
+                      <pic:pic xmlns:pic="http://schemas.openxmlformats.org/drawingml/2006/picture">
+                        <pic:nvPicPr>
+                          <pic:cNvPr id="1" name=""/>
+                          <pic:cNvPicPr/>
+                        </pic:nvPicPr>
+                        <pic:blipFill>
+                          <a:blip r:embed="rId50"/>
+                          <a:stretch>
+                            <a:fillRect/>
+                          </a:stretch>
+                        </pic:blipFill>
+                        <pic:spPr>
+                          <a:xfrm>
+                            <a:off x="0" y="0"/>
+                            <a:ext cx="2581275" cy="1054735"/>
+                          </a:xfrm>
+                          <a:prstGeom prst="rect">
+                            <a:avLst/>
+                          </a:prstGeom>
+                        </pic:spPr>
+                      </pic:pic>
+                    </a:graphicData>
+                  </a:graphic>
+                </wp:inline>
+              </w:drawing>
+            </w:r>
+          </w:p>
+          <w:p>
+            <w:r>
+              <w:drawing>
+                <wp:inline distT="0" distB="0" distL="0" distR="0" wp14:anchorId="5F9F4114" wp14:editId="7B907760">
+                  <wp:extent cx="2581275" cy="2986405"/>
+                  <wp:effectExtent l="0" t="0" r="9525" b="4445"/>
+                  <wp:docPr id="48" name="Imagen 48"/>
+                  <wp:cNvGraphicFramePr>
+                    <a:graphicFrameLocks xmlns:a="http://schemas.openxmlformats.org/drawingml/2006/main" noChangeAspect="1"/>
+                  </wp:cNvGraphicFramePr>
+                  <a:graphic xmlns:a="http://schemas.openxmlformats.org/drawingml/2006/main">
+                    <a:graphicData uri="http://schemas.openxmlformats.org/drawingml/2006/picture">
+                      <pic:pic xmlns:pic="http://schemas.openxmlformats.org/drawingml/2006/picture">
+                        <pic:nvPicPr>
+                          <pic:cNvPr id="1" name=""/>
+                          <pic:cNvPicPr/>
+                        </pic:nvPicPr>
+                        <pic:blipFill>
+                          <a:blip r:embed="rId51"/>
+                          <a:stretch>
+                            <a:fillRect/>
+                          </a:stretch>
+                        </pic:blipFill>
+                        <pic:spPr>
+                          <a:xfrm>
+                            <a:off x="0" y="0"/>
+                            <a:ext cx="2581275" cy="2986405"/>
+                          </a:xfrm>
+                          <a:prstGeom prst="rect">
+                            <a:avLst/>
+                          </a:prstGeom>
+                        </pic:spPr>
+                      </pic:pic>
+                    </a:graphicData>
+                  </a:graphic>
+                </wp:inline>
+              </w:drawing>
+            </w:r>
+          </w:p>
+          <w:p>
+            <w:r>
+              <w:lastRenderedPageBreak/>
+              <w:drawing>
+                <wp:inline distT="0" distB="0" distL="0" distR="0" wp14:anchorId="53B10BE1" wp14:editId="4A219AEB">
+                  <wp:extent cx="2581275" cy="3373120"/>
+                  <wp:effectExtent l="0" t="0" r="9525" b="0"/>
+                  <wp:docPr id="49" name="Imagen 49"/>
+                  <wp:cNvGraphicFramePr>
+                    <a:graphicFrameLocks xmlns:a="http://schemas.openxmlformats.org/drawingml/2006/main" noChangeAspect="1"/>
+                  </wp:cNvGraphicFramePr>
+                  <a:graphic xmlns:a="http://schemas.openxmlformats.org/drawingml/2006/main">
+                    <a:graphicData uri="http://schemas.openxmlformats.org/drawingml/2006/picture">
+                      <pic:pic xmlns:pic="http://schemas.openxmlformats.org/drawingml/2006/picture">
+                        <pic:nvPicPr>
+                          <pic:cNvPr id="1" name=""/>
+                          <pic:cNvPicPr/>
+                        </pic:nvPicPr>
+                        <pic:blipFill>
+                          <a:blip r:embed="rId52"/>
+                          <a:stretch>
+                            <a:fillRect/>
+                          </a:stretch>
+                        </pic:blipFill>
+                        <pic:spPr>
+                          <a:xfrm>
+                            <a:off x="0" y="0"/>
+                            <a:ext cx="2581275" cy="3373120"/>
+                          </a:xfrm>
+                          <a:prstGeom prst="rect">
+                            <a:avLst/>
+                          </a:prstGeom>
+                        </pic:spPr>
+                      </pic:pic>
+                    </a:graphicData>
+                  </a:graphic>
+                </wp:inline>
+              </w:drawing>
+            </w:r>
+          </w:p>
+          <w:p/>
+        </w:tc>
+      </w:tr>
+    </w:tbl>
+    <w:p/>
+    <w:p>
+      <w:pPr>
+        <w:pStyle w:val="Ttulo2"/>
+        <w:numPr>
+          <w:ilvl w:val="0"/>
+          <w:numId w:val="1"/>
+        </w:numPr>
+      </w:pPr>
+      <w:r>
+        <w:t>Conclusión 6:</w:t>
+      </w:r>
+      <w:r>
+        <w:t xml:space="preserve"> Interfaces</w:t>
+      </w:r>
+    </w:p>
+    <w:p>
+      <w:pPr>
         <w:pStyle w:val="Prrafodelista"/>
         <w:numPr>
           <w:ilvl w:val="0"/>
@@ -1678,10 +2463,10 @@
         </w:numPr>
       </w:pPr>
       <w:r>
-        <w:t>Conclusión 5:</w:t>
-      </w:r>
-      <w:r>
-        <w:t xml:space="preserve"> Clases y métodos abstractos</w:t>
+        <w:t>Conclusión 7:</w:t>
+      </w:r>
+      <w:r>
+        <w:t xml:space="preserve"> Practicando herencia e interfaces</w:t>
       </w:r>
     </w:p>
     <w:p>
@@ -1702,10 +2487,7 @@
         </w:numPr>
       </w:pPr>
       <w:r>
-        <w:t>Conclusión 6:</w:t>
-      </w:r>
-      <w:r>
-        <w:t xml:space="preserve"> Interfaces</w:t>
+        <w:t xml:space="preserve">Anexos: </w:t>
       </w:r>
     </w:p>
     <w:p>
@@ -1726,10 +2508,7 @@
         </w:numPr>
       </w:pPr>
       <w:r>
-        <w:t>Conclusión 7:</w:t>
-      </w:r>
-      <w:r>
-        <w:t xml:space="preserve"> Practicando herencia e interfaces</w:t>
+        <w:t xml:space="preserve">Código: </w:t>
       </w:r>
     </w:p>
     <w:p>
@@ -1740,6 +2519,123 @@
           <w:numId w:val="2"/>
         </w:numPr>
       </w:pPr>
+      <w:proofErr w:type="spellStart"/>
+      <w:r>
+        <w:t>Extends</w:t>
+      </w:r>
+      <w:proofErr w:type="spellEnd"/>
+      <w:r>
+        <w:t>: extiende clases a otros grupos de datos</w:t>
+      </w:r>
+    </w:p>
+    <w:p>
+      <w:pPr>
+        <w:pStyle w:val="Prrafodelista"/>
+        <w:numPr>
+          <w:ilvl w:val="0"/>
+          <w:numId w:val="2"/>
+        </w:numPr>
+      </w:pPr>
+      <w:r>
+        <w:t>Super: da acceso a los métodos de la clase padre</w:t>
+      </w:r>
+    </w:p>
+    <w:p>
+      <w:pPr>
+        <w:pStyle w:val="Prrafodelista"/>
+        <w:numPr>
+          <w:ilvl w:val="0"/>
+          <w:numId w:val="2"/>
+        </w:numPr>
+      </w:pPr>
+      <w:proofErr w:type="spellStart"/>
+      <w:r>
+        <w:t>Abstract</w:t>
+      </w:r>
+      <w:proofErr w:type="spellEnd"/>
+      <w:r>
+        <w:t xml:space="preserve">: Representación conceptual de la clase y no </w:t>
+      </w:r>
+      <w:r>
+        <w:t>física. No te obliga a ingresar un</w:t>
+      </w:r>
+      <w:r>
+        <w:t xml:space="preserve"> cuerpo, </w:t>
+      </w:r>
+      <w:r>
+        <w:t>se vuelve</w:t>
+      </w:r>
+      <w:r>
+        <w:t xml:space="preserve"> libre</w:t>
+      </w:r>
+      <w:r>
+        <w:t xml:space="preserve"> porque no tiene implementación.</w:t>
+      </w:r>
+    </w:p>
+    <w:p>
+      <w:pPr>
+        <w:ind w:left="708"/>
+      </w:pPr>
+      <w:proofErr w:type="gramStart"/>
+      <w:r>
+        <w:t>Una clases</w:t>
+      </w:r>
+      <w:proofErr w:type="gramEnd"/>
+      <w:r>
+        <w:t xml:space="preserve"> abstracta puede tener campos o variables, también puede referenciar objetos no abstractos, puede tener elementos estáticos, puede tener </w:t>
+      </w:r>
+      <w:proofErr w:type="spellStart"/>
+      <w:r>
+        <w:t>contructores</w:t>
+      </w:r>
+      <w:proofErr w:type="spellEnd"/>
+      <w:r>
+        <w:t xml:space="preserve"> y </w:t>
+      </w:r>
+      <w:proofErr w:type="spellStart"/>
+      <w:r>
+        <w:t>contructores</w:t>
+      </w:r>
+      <w:proofErr w:type="spellEnd"/>
+      <w:r>
+        <w:t xml:space="preserve"> por </w:t>
+      </w:r>
+      <w:proofErr w:type="spellStart"/>
+      <w:r>
+        <w:t>deefectos</w:t>
+      </w:r>
+      <w:proofErr w:type="spellEnd"/>
+      <w:r>
+        <w:t xml:space="preserve">, </w:t>
+      </w:r>
+      <w:proofErr w:type="spellStart"/>
+      <w:r>
+        <w:t>get</w:t>
+      </w:r>
+      <w:proofErr w:type="spellEnd"/>
+      <w:r>
+        <w:t xml:space="preserve"> y set.</w:t>
+      </w:r>
+      <w:r>
+        <w:t xml:space="preserve"> Solo no permite instancias</w:t>
+      </w:r>
+    </w:p>
+    <w:p>
+      <w:pPr>
+        <w:pStyle w:val="Prrafodelista"/>
+        <w:numPr>
+          <w:ilvl w:val="0"/>
+          <w:numId w:val="2"/>
+        </w:numPr>
+      </w:pPr>
+      <w:proofErr w:type="spellStart"/>
+      <w:r>
+        <w:t>Protected</w:t>
+      </w:r>
+      <w:proofErr w:type="spellEnd"/>
+      <w:r>
+        <w:t>: permite el acceso a las clases hijas</w:t>
+      </w:r>
     </w:p>
     <w:p>
       <w:pPr>
@@ -1750,7 +2646,7 @@
         </w:numPr>
       </w:pPr>
       <w:r>
-        <w:t xml:space="preserve">Anexos: </w:t>
+        <w:t>Vocabulario:</w:t>
       </w:r>
     </w:p>
     <w:p>
@@ -1761,18 +2657,24 @@
           <w:numId w:val="2"/>
         </w:numPr>
       </w:pPr>
-    </w:p>
-    <w:p>
-      <w:pPr>
-        <w:pStyle w:val="Ttulo2"/>
-        <w:numPr>
-          <w:ilvl w:val="0"/>
-          <w:numId w:val="1"/>
-        </w:numPr>
-      </w:pPr>
-      <w:r>
-        <w:t xml:space="preserve">Código: </w:t>
-      </w:r>
+      <w:proofErr w:type="spellStart"/>
+      <w:proofErr w:type="gramStart"/>
+      <w:r>
+        <w:t>Sobre-escritura</w:t>
+      </w:r>
+      <w:proofErr w:type="spellEnd"/>
+      <w:proofErr w:type="gramEnd"/>
+      <w:r>
+        <w:t xml:space="preserve"> de método:</w:t>
+      </w:r>
+      <w:r>
+        <w:t xml:space="preserve"> </w:t>
+      </w:r>
+      <w:proofErr w:type="spellStart"/>
+      <w:r>
+        <w:t>override</w:t>
+      </w:r>
+      <w:proofErr w:type="spellEnd"/>
     </w:p>
     <w:p>
       <w:pPr>
@@ -1783,7 +2685,10 @@
         </w:numPr>
       </w:pPr>
       <w:r>
-        <w:t>Extends: extiende clases a otros grupos de datos</w:t>
+        <w:t>P</w:t>
+      </w:r>
+      <w:r>
+        <w:t>aquete</w:t>
       </w:r>
     </w:p>
     <w:p>
@@ -1795,19 +2700,7 @@
         </w:numPr>
       </w:pPr>
       <w:r>
-        <w:t>Super: da acceso a los métodos de la clase padre</w:t>
-      </w:r>
-    </w:p>
-    <w:p>
-      <w:pPr>
-        <w:pStyle w:val="Ttulo2"/>
-        <w:numPr>
-          <w:ilvl w:val="0"/>
-          <w:numId w:val="1"/>
-        </w:numPr>
-      </w:pPr>
-      <w:r>
-        <w:t>Vocabulario:</w:t>
+        <w:t xml:space="preserve">Polimorfismos: </w:t>
       </w:r>
     </w:p>
     <w:p>
@@ -1819,35 +2712,13 @@
         </w:numPr>
       </w:pPr>
       <w:r>
-        <w:t>Sobre-escritura de método:</w:t>
-      </w:r>
-    </w:p>
-    <w:p>
-      <w:pPr>
-        <w:pStyle w:val="Prrafodelista"/>
-        <w:numPr>
-          <w:ilvl w:val="0"/>
-          <w:numId w:val="2"/>
-        </w:numPr>
-      </w:pPr>
-      <w:r>
-        <w:t>P</w:t>
-      </w:r>
-      <w:r>
-        <w:t>aquete</w:t>
-      </w:r>
-    </w:p>
-    <w:p>
-      <w:pPr>
-        <w:pStyle w:val="Prrafodelista"/>
-        <w:numPr>
-          <w:ilvl w:val="0"/>
-          <w:numId w:val="2"/>
-        </w:numPr>
-      </w:pPr>
-      <w:r>
-        <w:t xml:space="preserve">Polimorfismos: </w:t>
-      </w:r>
+        <w:t xml:space="preserve">Firma del </w:t>
+      </w:r>
+      <w:proofErr w:type="spellStart"/>
+      <w:r>
+        <w:t>metodo</w:t>
+      </w:r>
+      <w:proofErr w:type="spellEnd"/>
     </w:p>
     <w:p/>
     <w:sectPr>
@@ -1863,6 +2734,119 @@
 <file path=word/numbering.xml><?xml version="1.0" encoding="utf-8"?>
 <w:numbering xmlns:wpc="http://schemas.microsoft.com/office/word/2010/wordprocessingCanvas" xmlns:cx="http://schemas.microsoft.com/office/drawing/2014/chartex" xmlns:cx1="http://schemas.microsoft.com/office/drawing/2015/9/8/chartex" xmlns:cx2="http://schemas.microsoft.com/office/drawing/2015/10/21/chartex" xmlns:cx3="http://schemas.microsoft.com/office/drawing/2016/5/9/chartex" xmlns:cx4="http://schemas.microsoft.com/office/drawing/2016/5/10/chartex" xmlns:cx5="http://schemas.microsoft.com/office/drawing/2016/5/11/chartex" xmlns:cx6="http://schemas.microsoft.com/office/drawing/2016/5/12/chartex" xmlns:cx7="http://schemas.microsoft.com/office/drawing/2016/5/13/chartex" xmlns:cx8="http://schemas.microsoft.com/office/drawing/2016/5/14/chartex" xmlns:mc="http://schemas.openxmlformats.org/markup-compatibility/2006" xmlns:aink="http://schemas.microsoft.com/office/drawing/2016/ink" xmlns:am3d="http://schemas.microsoft.com/office/drawing/2017/model3d" xmlns:o="urn:schemas-microsoft-com:office:office" xmlns:oel="http://schemas.microsoft.com/office/2019/extlst" xmlns:r="http://schemas.openxmlformats.org/officeDocument/2006/relationships" xmlns:m="http://schemas.openxmlformats.org/officeDocument/2006/math" xmlns:v="urn:schemas-microsoft-com:vml" xmlns:wp14="http://schemas.microsoft.com/office/word/2010/wordprocessingDrawing" xmlns:wp="http://schemas.openxmlformats.org/drawingml/2006/wordprocessingDrawing" xmlns:w10="urn:schemas-microsoft-com:office:word" xmlns:w="http://schemas.openxmlformats.org/wordprocessingml/2006/main" xmlns:w14="http://schemas.microsoft.com/office/word/2010/wordml" xmlns:w15="http://schemas.microsoft.com/office/word/2012/wordml" xmlns:w16cex="http://schemas.microsoft.com/office/word/2018/wordml/cex" xmlns:w16cid="http://schemas.microsoft.com/office/word/2016/wordml/cid" xmlns:w16="http://schemas.microsoft.com/office/word/2018/wordml" xmlns:w16sdtdh="http://schemas.microsoft.com/office/word/2020/wordml/sdtdatahash" xmlns:w16se="http://schemas.microsoft.com/office/word/2015/wordml/symex" xmlns:wpg="http://schemas.microsoft.com/office/word/2010/wordprocessingGroup" xmlns:wpi="http://schemas.microsoft.com/office/word/2010/wordprocessingInk" xmlns:wne="http://schemas.microsoft.com/office/word/2006/wordml" xmlns:wps="http://schemas.microsoft.com/office/word/2010/wordprocessingShape" mc:Ignorable="w14 w15 w16se w16cid w16 w16cex w16sdtdh wp14">
   <w:abstractNum w:abstractNumId="0" w15:restartNumberingAfterBreak="0">
+    <w:nsid w:val="2B575194"/>
+    <w:multiLevelType w:val="hybridMultilevel"/>
+    <w:tmpl w:val="A00A2B02"/>
+    <w:lvl w:ilvl="0" w:tplc="340A0001">
+      <w:start w:val="1"/>
+      <w:numFmt w:val="bullet"/>
+      <w:lvlText w:val=""/>
+      <w:lvlJc w:val="left"/>
+      <w:pPr>
+        <w:ind w:left="1080" w:hanging="360"/>
+      </w:pPr>
+      <w:rPr>
+        <w:rFonts w:ascii="Symbol" w:hAnsi="Symbol" w:hint="default"/>
+      </w:rPr>
+    </w:lvl>
+    <w:lvl w:ilvl="1" w:tplc="340A0003" w:tentative="1">
+      <w:start w:val="1"/>
+      <w:numFmt w:val="bullet"/>
+      <w:lvlText w:val="o"/>
+      <w:lvlJc w:val="left"/>
+      <w:pPr>
+        <w:ind w:left="1800" w:hanging="360"/>
+      </w:pPr>
+      <w:rPr>
+        <w:rFonts w:ascii="Courier New" w:hAnsi="Courier New" w:cs="Courier New" w:hint="default"/>
+      </w:rPr>
+    </w:lvl>
+    <w:lvl w:ilvl="2" w:tplc="340A0005" w:tentative="1">
+      <w:start w:val="1"/>
+      <w:numFmt w:val="bullet"/>
+      <w:lvlText w:val=""/>
+      <w:lvlJc w:val="left"/>
+      <w:pPr>
+        <w:ind w:left="2520" w:hanging="360"/>
+      </w:pPr>
+      <w:rPr>
+        <w:rFonts w:ascii="Wingdings" w:hAnsi="Wingdings" w:hint="default"/>
+      </w:rPr>
+    </w:lvl>
+    <w:lvl w:ilvl="3" w:tplc="340A0001" w:tentative="1">
+      <w:start w:val="1"/>
+      <w:numFmt w:val="bullet"/>
+      <w:lvlText w:val=""/>
+      <w:lvlJc w:val="left"/>
+      <w:pPr>
+        <w:ind w:left="3240" w:hanging="360"/>
+      </w:pPr>
+      <w:rPr>
+        <w:rFonts w:ascii="Symbol" w:hAnsi="Symbol" w:hint="default"/>
+      </w:rPr>
+    </w:lvl>
+    <w:lvl w:ilvl="4" w:tplc="340A0003" w:tentative="1">
+      <w:start w:val="1"/>
+      <w:numFmt w:val="bullet"/>
+      <w:lvlText w:val="o"/>
+      <w:lvlJc w:val="left"/>
+      <w:pPr>
+        <w:ind w:left="3960" w:hanging="360"/>
+      </w:pPr>
+      <w:rPr>
+        <w:rFonts w:ascii="Courier New" w:hAnsi="Courier New" w:cs="Courier New" w:hint="default"/>
+      </w:rPr>
+    </w:lvl>
+    <w:lvl w:ilvl="5" w:tplc="340A0005" w:tentative="1">
+      <w:start w:val="1"/>
+      <w:numFmt w:val="bullet"/>
+      <w:lvlText w:val=""/>
+      <w:lvlJc w:val="left"/>
+      <w:pPr>
+        <w:ind w:left="4680" w:hanging="360"/>
+      </w:pPr>
+      <w:rPr>
+        <w:rFonts w:ascii="Wingdings" w:hAnsi="Wingdings" w:hint="default"/>
+      </w:rPr>
+    </w:lvl>
+    <w:lvl w:ilvl="6" w:tplc="340A0001" w:tentative="1">
+      <w:start w:val="1"/>
+      <w:numFmt w:val="bullet"/>
+      <w:lvlText w:val=""/>
+      <w:lvlJc w:val="left"/>
+      <w:pPr>
+        <w:ind w:left="5400" w:hanging="360"/>
+      </w:pPr>
+      <w:rPr>
+        <w:rFonts w:ascii="Symbol" w:hAnsi="Symbol" w:hint="default"/>
+      </w:rPr>
+    </w:lvl>
+    <w:lvl w:ilvl="7" w:tplc="340A0003" w:tentative="1">
+      <w:start w:val="1"/>
+      <w:numFmt w:val="bullet"/>
+      <w:lvlText w:val="o"/>
+      <w:lvlJc w:val="left"/>
+      <w:pPr>
+        <w:ind w:left="6120" w:hanging="360"/>
+      </w:pPr>
+      <w:rPr>
+        <w:rFonts w:ascii="Courier New" w:hAnsi="Courier New" w:cs="Courier New" w:hint="default"/>
+      </w:rPr>
+    </w:lvl>
+    <w:lvl w:ilvl="8" w:tplc="340A0005" w:tentative="1">
+      <w:start w:val="1"/>
+      <w:numFmt w:val="bullet"/>
+      <w:lvlText w:val=""/>
+      <w:lvlJc w:val="left"/>
+      <w:pPr>
+        <w:ind w:left="6840" w:hanging="360"/>
+      </w:pPr>
+      <w:rPr>
+        <w:rFonts w:ascii="Wingdings" w:hAnsi="Wingdings" w:hint="default"/>
+      </w:rPr>
+    </w:lvl>
+  </w:abstractNum>
+  <w:abstractNum w:abstractNumId="1" w15:restartNumberingAfterBreak="0">
     <w:nsid w:val="549816A4"/>
     <w:multiLevelType w:val="hybridMultilevel"/>
     <w:tmpl w:val="79504FCE"/>
@@ -1975,7 +2959,7 @@
       </w:rPr>
     </w:lvl>
   </w:abstractNum>
-  <w:abstractNum w:abstractNumId="1" w15:restartNumberingAfterBreak="0">
+  <w:abstractNum w:abstractNumId="2" w15:restartNumberingAfterBreak="0">
     <w:nsid w:val="65A112FF"/>
     <w:multiLevelType w:val="hybridMultilevel"/>
     <w:tmpl w:val="DF36A0B6"/>
@@ -2088,7 +3072,120 @@
       </w:rPr>
     </w:lvl>
   </w:abstractNum>
-  <w:abstractNum w:abstractNumId="2" w15:restartNumberingAfterBreak="0">
+  <w:abstractNum w:abstractNumId="3" w15:restartNumberingAfterBreak="0">
+    <w:nsid w:val="73636D66"/>
+    <w:multiLevelType w:val="hybridMultilevel"/>
+    <w:tmpl w:val="746CCF4A"/>
+    <w:lvl w:ilvl="0" w:tplc="340A0001">
+      <w:start w:val="1"/>
+      <w:numFmt w:val="bullet"/>
+      <w:lvlText w:val=""/>
+      <w:lvlJc w:val="left"/>
+      <w:pPr>
+        <w:ind w:left="720" w:hanging="360"/>
+      </w:pPr>
+      <w:rPr>
+        <w:rFonts w:ascii="Symbol" w:hAnsi="Symbol" w:hint="default"/>
+      </w:rPr>
+    </w:lvl>
+    <w:lvl w:ilvl="1" w:tplc="340A0003" w:tentative="1">
+      <w:start w:val="1"/>
+      <w:numFmt w:val="bullet"/>
+      <w:lvlText w:val="o"/>
+      <w:lvlJc w:val="left"/>
+      <w:pPr>
+        <w:ind w:left="1440" w:hanging="360"/>
+      </w:pPr>
+      <w:rPr>
+        <w:rFonts w:ascii="Courier New" w:hAnsi="Courier New" w:cs="Courier New" w:hint="default"/>
+      </w:rPr>
+    </w:lvl>
+    <w:lvl w:ilvl="2" w:tplc="340A0005" w:tentative="1">
+      <w:start w:val="1"/>
+      <w:numFmt w:val="bullet"/>
+      <w:lvlText w:val=""/>
+      <w:lvlJc w:val="left"/>
+      <w:pPr>
+        <w:ind w:left="2160" w:hanging="360"/>
+      </w:pPr>
+      <w:rPr>
+        <w:rFonts w:ascii="Wingdings" w:hAnsi="Wingdings" w:hint="default"/>
+      </w:rPr>
+    </w:lvl>
+    <w:lvl w:ilvl="3" w:tplc="340A0001" w:tentative="1">
+      <w:start w:val="1"/>
+      <w:numFmt w:val="bullet"/>
+      <w:lvlText w:val=""/>
+      <w:lvlJc w:val="left"/>
+      <w:pPr>
+        <w:ind w:left="2880" w:hanging="360"/>
+      </w:pPr>
+      <w:rPr>
+        <w:rFonts w:ascii="Symbol" w:hAnsi="Symbol" w:hint="default"/>
+      </w:rPr>
+    </w:lvl>
+    <w:lvl w:ilvl="4" w:tplc="340A0003" w:tentative="1">
+      <w:start w:val="1"/>
+      <w:numFmt w:val="bullet"/>
+      <w:lvlText w:val="o"/>
+      <w:lvlJc w:val="left"/>
+      <w:pPr>
+        <w:ind w:left="3600" w:hanging="360"/>
+      </w:pPr>
+      <w:rPr>
+        <w:rFonts w:ascii="Courier New" w:hAnsi="Courier New" w:cs="Courier New" w:hint="default"/>
+      </w:rPr>
+    </w:lvl>
+    <w:lvl w:ilvl="5" w:tplc="340A0005" w:tentative="1">
+      <w:start w:val="1"/>
+      <w:numFmt w:val="bullet"/>
+      <w:lvlText w:val=""/>
+      <w:lvlJc w:val="left"/>
+      <w:pPr>
+        <w:ind w:left="4320" w:hanging="360"/>
+      </w:pPr>
+      <w:rPr>
+        <w:rFonts w:ascii="Wingdings" w:hAnsi="Wingdings" w:hint="default"/>
+      </w:rPr>
+    </w:lvl>
+    <w:lvl w:ilvl="6" w:tplc="340A0001" w:tentative="1">
+      <w:start w:val="1"/>
+      <w:numFmt w:val="bullet"/>
+      <w:lvlText w:val=""/>
+      <w:lvlJc w:val="left"/>
+      <w:pPr>
+        <w:ind w:left="5040" w:hanging="360"/>
+      </w:pPr>
+      <w:rPr>
+        <w:rFonts w:ascii="Symbol" w:hAnsi="Symbol" w:hint="default"/>
+      </w:rPr>
+    </w:lvl>
+    <w:lvl w:ilvl="7" w:tplc="340A0003" w:tentative="1">
+      <w:start w:val="1"/>
+      <w:numFmt w:val="bullet"/>
+      <w:lvlText w:val="o"/>
+      <w:lvlJc w:val="left"/>
+      <w:pPr>
+        <w:ind w:left="5760" w:hanging="360"/>
+      </w:pPr>
+      <w:rPr>
+        <w:rFonts w:ascii="Courier New" w:hAnsi="Courier New" w:cs="Courier New" w:hint="default"/>
+      </w:rPr>
+    </w:lvl>
+    <w:lvl w:ilvl="8" w:tplc="340A0005" w:tentative="1">
+      <w:start w:val="1"/>
+      <w:numFmt w:val="bullet"/>
+      <w:lvlText w:val=""/>
+      <w:lvlJc w:val="left"/>
+      <w:pPr>
+        <w:ind w:left="6480" w:hanging="360"/>
+      </w:pPr>
+      <w:rPr>
+        <w:rFonts w:ascii="Wingdings" w:hAnsi="Wingdings" w:hint="default"/>
+      </w:rPr>
+    </w:lvl>
+  </w:abstractNum>
+  <w:abstractNum w:abstractNumId="4" w15:restartNumberingAfterBreak="0">
     <w:nsid w:val="75714B8C"/>
     <w:multiLevelType w:val="hybridMultilevel"/>
     <w:tmpl w:val="A09E5348"/>
@@ -2201,7 +3298,7 @@
       </w:rPr>
     </w:lvl>
   </w:abstractNum>
-  <w:abstractNum w:abstractNumId="3" w15:restartNumberingAfterBreak="0">
+  <w:abstractNum w:abstractNumId="5" w15:restartNumberingAfterBreak="0">
     <w:nsid w:val="772A61AF"/>
     <w:multiLevelType w:val="hybridMultilevel"/>
     <w:tmpl w:val="9564876A"/>
@@ -2291,16 +3388,22 @@
     </w:lvl>
   </w:abstractNum>
   <w:num w:numId="1" w16cid:durableId="605768707">
-    <w:abstractNumId w:val="3"/>
+    <w:abstractNumId w:val="5"/>
   </w:num>
   <w:num w:numId="2" w16cid:durableId="212739804">
+    <w:abstractNumId w:val="4"/>
+  </w:num>
+  <w:num w:numId="3" w16cid:durableId="1459299622">
+    <w:abstractNumId w:val="1"/>
+  </w:num>
+  <w:num w:numId="4" w16cid:durableId="723406518">
     <w:abstractNumId w:val="2"/>
   </w:num>
-  <w:num w:numId="3" w16cid:durableId="1459299622">
+  <w:num w:numId="5" w16cid:durableId="517350789">
     <w:abstractNumId w:val="0"/>
   </w:num>
-  <w:num w:numId="4" w16cid:durableId="723406518">
-    <w:abstractNumId w:val="1"/>
+  <w:num w:numId="6" w16cid:durableId="1024788763">
+    <w:abstractNumId w:val="3"/>
   </w:num>
 </w:numbering>
 </file>

</xml_diff>